<commit_message>
MIDI for macros page: Added advice 'MIDI CC 38 does not work when assigned to a control on a script-based Info page'. ReuseCc1: Removed logic where CC 38 is converted to 28.
</commit_message>
<xml_diff>
--- a/Documentation/Falcon Programmer Manual v1.1.docx
+++ b/Documentation/Falcon Programmer Manual v1.1.docx
@@ -202,7 +202,7 @@
           <w:sz w:val="48"/>
           <w:szCs w:val="48"/>
         </w:rPr>
-        <w:t>8</w:t>
+        <w:t>9</w:t>
       </w:r>
       <w:r>
         <w:rPr>
@@ -9484,7 +9484,21 @@
           <w:rFonts w:ascii="Georgia" w:hAnsi="Georgia"/>
           <w:bCs/>
         </w:rPr>
-        <w:t xml:space="preserve">  This is a known limitation with not only Falcon but all UVI instruments.  UVI informed me that </w:t>
+        <w:t xml:space="preserve">  This is a known limitation </w:t>
+      </w:r>
+      <w:r>
+        <w:rPr>
+          <w:rFonts w:ascii="Georgia" w:hAnsi="Georgia"/>
+          <w:bCs/>
+        </w:rPr>
+        <w:t>of</w:t>
+      </w:r>
+      <w:r>
+        <w:rPr>
+          <w:rFonts w:ascii="Georgia" w:hAnsi="Georgia"/>
+          <w:bCs/>
+        </w:rPr>
+        <w:t xml:space="preserve"> not only Falcon but all UVI instruments.  UVI informed me that </w:t>
       </w:r>
       <w:r>
         <w:rPr>

</xml_diff>